<commit_message>
Just need to finish error calculation
</commit_message>
<xml_diff>
--- a/ode-mini-report/Patrice_Mini_Report.docx
+++ b/ode-mini-report/Patrice_Mini_Report.docx
@@ -108,40 +108,179 @@
         <w:t>Abstract</w:t>
       </w:r>
     </w:p>
-    <w:p>
-      <w:pPr>
-        <w:autoSpaceDE w:val="0"/>
-        <w:autoSpaceDN w:val="0"/>
-        <w:adjustRightInd w:val="0"/>
-        <w:rPr>
-          <w:rFonts w:ascii="Times New Roman" w:hAnsi="Times New Roman" w:cs="Times New Roman"/>
-          <w:color w:val="000000" w:themeColor="text1"/>
-          <w:sz w:val="20"/>
-          <w:szCs w:val="20"/>
-          <w:lang w:val="en-GB"/>
-        </w:rPr>
-      </w:pPr>
-      <w:r>
-        <w:rPr>
-          <w:rFonts w:ascii="Times New Roman" w:hAnsi="Times New Roman" w:cs="Times New Roman"/>
-          <w:color w:val="000000" w:themeColor="text1"/>
-          <w:sz w:val="20"/>
-          <w:szCs w:val="20"/>
-          <w:lang w:val="en-GB"/>
-        </w:rPr>
-        <w:t xml:space="preserve">The investigation of Damped oscillators offers physicists a steppingstone for understand and visualising more complex partial differential equations. A partial differential equation describing a system can often be broken up into a set of coupled ordinary equations. As PDEs become more complex, analytical solutions to such systems become impossible to derive due to non-linearity and increasing complexing. Due to this limitation, physicists must solve complex systems using numerical techniques which involves the discretization and quantization of input parameters. The simplest numerical method used to numerically solve coupled systems of equations includes the Euler’s method. In this mini-report, </w:t>
-      </w:r>
-      <w:r>
-        <w:rPr>
-          <w:rFonts w:ascii="Times New Roman" w:hAnsi="Times New Roman" w:cs="Times New Roman"/>
-          <w:color w:val="000000" w:themeColor="text1"/>
-          <w:sz w:val="20"/>
-          <w:szCs w:val="20"/>
-          <w:lang w:val="en-GB"/>
-        </w:rPr>
-        <w:t>Euler’s method will be utilized to numerically solve for the Underdamped, Critically Damped and Overdamped cases of the damped oscillator. Validation and Converge tests will be run on the numerical solution against the analytical solution to ensure the numerical solution is valid and accurately represents the motion and behaviour of the damped oscillator. The report also contains exploration techniques such as Fourier Analysis to determine aspects regarding the central frequency and width of the time-varying signal.</w:t>
-      </w:r>
-    </w:p>
+    <w:tbl>
+      <w:tblPr>
+        <w:tblStyle w:val="TableGrid"/>
+        <w:tblW w:w="0" w:type="auto"/>
+        <w:shd w:val="clear" w:color="auto" w:fill="F2F2F2" w:themeFill="background1" w:themeFillShade="F2"/>
+        <w:tblLook w:val="04A0" w:firstRow="1" w:lastRow="0" w:firstColumn="1" w:lastColumn="0" w:noHBand="0" w:noVBand="1"/>
+      </w:tblPr>
+      <w:tblGrid>
+        <w:gridCol w:w="9350"/>
+      </w:tblGrid>
+      <w:tr>
+        <w:tc>
+          <w:tcPr>
+            <w:tcW w:w="9350" w:type="dxa"/>
+            <w:shd w:val="clear" w:color="auto" w:fill="F2F2F2" w:themeFill="background1" w:themeFillShade="F2"/>
+          </w:tcPr>
+          <w:p>
+            <w:pPr>
+              <w:autoSpaceDE w:val="0"/>
+              <w:autoSpaceDN w:val="0"/>
+              <w:adjustRightInd w:val="0"/>
+              <w:rPr>
+                <w:rFonts w:ascii="Times New Roman" w:hAnsi="Times New Roman" w:cs="Times New Roman"/>
+                <w:color w:val="000000" w:themeColor="text1"/>
+                <w:sz w:val="20"/>
+                <w:szCs w:val="20"/>
+                <w:lang w:val="en-GB"/>
+              </w:rPr>
+            </w:pPr>
+            <w:r>
+              <w:rPr>
+                <w:rFonts w:ascii="Times New Roman" w:hAnsi="Times New Roman" w:cs="Times New Roman"/>
+                <w:color w:val="000000" w:themeColor="text1"/>
+                <w:sz w:val="20"/>
+                <w:szCs w:val="20"/>
+                <w:lang w:val="en-GB"/>
+              </w:rPr>
+              <w:t xml:space="preserve">The investigation of </w:t>
+            </w:r>
+            <w:r>
+              <w:rPr>
+                <w:rFonts w:ascii="Times New Roman" w:hAnsi="Times New Roman" w:cs="Times New Roman"/>
+                <w:color w:val="000000" w:themeColor="text1"/>
+                <w:sz w:val="20"/>
+                <w:szCs w:val="20"/>
+                <w:lang w:val="en-GB"/>
+              </w:rPr>
+              <w:t>d</w:t>
+            </w:r>
+            <w:r>
+              <w:rPr>
+                <w:rFonts w:ascii="Times New Roman" w:hAnsi="Times New Roman" w:cs="Times New Roman"/>
+                <w:color w:val="000000" w:themeColor="text1"/>
+                <w:sz w:val="20"/>
+                <w:szCs w:val="20"/>
+                <w:lang w:val="en-GB"/>
+              </w:rPr>
+              <w:t xml:space="preserve">amped oscillators offers physicists a steppingstone for understand and visualising more complex </w:t>
+            </w:r>
+            <w:r>
+              <w:rPr>
+                <w:rFonts w:ascii="Times New Roman" w:hAnsi="Times New Roman" w:cs="Times New Roman"/>
+                <w:color w:val="000000" w:themeColor="text1"/>
+                <w:sz w:val="20"/>
+                <w:szCs w:val="20"/>
+                <w:lang w:val="en-GB"/>
+              </w:rPr>
+              <w:t xml:space="preserve">systems that can be described as one or more </w:t>
+            </w:r>
+            <w:r>
+              <w:rPr>
+                <w:rFonts w:ascii="Times New Roman" w:hAnsi="Times New Roman" w:cs="Times New Roman"/>
+                <w:color w:val="000000" w:themeColor="text1"/>
+                <w:sz w:val="20"/>
+                <w:szCs w:val="20"/>
+                <w:lang w:val="en-GB"/>
+              </w:rPr>
+              <w:t xml:space="preserve">partial differential equations. A partial differential equation describing a system can often be broken up into a set of coupled ordinary equations. As PDEs become more complex, analytical solutions to such systems become impossible to derive due to non-linearity and </w:t>
+            </w:r>
+            <w:r>
+              <w:rPr>
+                <w:rFonts w:ascii="Times New Roman" w:hAnsi="Times New Roman" w:cs="Times New Roman"/>
+                <w:color w:val="000000" w:themeColor="text1"/>
+                <w:sz w:val="20"/>
+                <w:szCs w:val="20"/>
+                <w:lang w:val="en-GB"/>
+              </w:rPr>
+              <w:t xml:space="preserve">various other </w:t>
+            </w:r>
+            <w:r>
+              <w:rPr>
+                <w:rFonts w:ascii="Times New Roman" w:hAnsi="Times New Roman" w:cs="Times New Roman"/>
+                <w:color w:val="000000" w:themeColor="text1"/>
+                <w:sz w:val="20"/>
+                <w:szCs w:val="20"/>
+                <w:lang w:val="en-GB"/>
+              </w:rPr>
+              <w:t>factors</w:t>
+            </w:r>
+            <w:r>
+              <w:rPr>
+                <w:rFonts w:ascii="Times New Roman" w:hAnsi="Times New Roman" w:cs="Times New Roman"/>
+                <w:color w:val="000000" w:themeColor="text1"/>
+                <w:sz w:val="20"/>
+                <w:szCs w:val="20"/>
+                <w:lang w:val="en-GB"/>
+              </w:rPr>
+              <w:t xml:space="preserve">. Due to this limitation, physicists must solve complex systems using numerical techniques which involves the discretization and quantization of </w:t>
+            </w:r>
+            <w:r>
+              <w:rPr>
+                <w:rFonts w:ascii="Times New Roman" w:hAnsi="Times New Roman" w:cs="Times New Roman"/>
+                <w:color w:val="000000" w:themeColor="text1"/>
+                <w:sz w:val="20"/>
+                <w:szCs w:val="20"/>
+                <w:lang w:val="en-GB"/>
+              </w:rPr>
+              <w:t>domains to be input as data into a computer or algorithm</w:t>
+            </w:r>
+            <w:r>
+              <w:rPr>
+                <w:rFonts w:ascii="Times New Roman" w:hAnsi="Times New Roman" w:cs="Times New Roman"/>
+                <w:color w:val="000000" w:themeColor="text1"/>
+                <w:sz w:val="20"/>
+                <w:szCs w:val="20"/>
+                <w:lang w:val="en-GB"/>
+              </w:rPr>
+              <w:t xml:space="preserve">. The simplest numerical method used to numerically solve coupled systems of equations includes the Euler’s method. In this mini-report, Euler’s method will be utilized to numerically solve for the Underdamped, Critically Damped and Overdamped cases of the damped oscillator. Validation and </w:t>
+            </w:r>
+            <w:r>
+              <w:rPr>
+                <w:rFonts w:ascii="Times New Roman" w:hAnsi="Times New Roman" w:cs="Times New Roman"/>
+                <w:color w:val="000000" w:themeColor="text1"/>
+                <w:sz w:val="20"/>
+                <w:szCs w:val="20"/>
+                <w:lang w:val="en-GB"/>
+              </w:rPr>
+              <w:t>c</w:t>
+            </w:r>
+            <w:r>
+              <w:rPr>
+                <w:rFonts w:ascii="Times New Roman" w:hAnsi="Times New Roman" w:cs="Times New Roman"/>
+                <w:color w:val="000000" w:themeColor="text1"/>
+                <w:sz w:val="20"/>
+                <w:szCs w:val="20"/>
+                <w:lang w:val="en-GB"/>
+              </w:rPr>
+              <w:t xml:space="preserve">onverge tests </w:t>
+            </w:r>
+            <w:r>
+              <w:rPr>
+                <w:rFonts w:ascii="Times New Roman" w:hAnsi="Times New Roman" w:cs="Times New Roman"/>
+                <w:color w:val="000000" w:themeColor="text1"/>
+                <w:sz w:val="20"/>
+                <w:szCs w:val="20"/>
+                <w:lang w:val="en-GB"/>
+              </w:rPr>
+              <w:t>are</w:t>
+            </w:r>
+            <w:r>
+              <w:rPr>
+                <w:rFonts w:ascii="Times New Roman" w:hAnsi="Times New Roman" w:cs="Times New Roman"/>
+                <w:color w:val="000000" w:themeColor="text1"/>
+                <w:sz w:val="20"/>
+                <w:szCs w:val="20"/>
+                <w:lang w:val="en-GB"/>
+              </w:rPr>
+              <w:t xml:space="preserve"> run on the numerical solution against the analytical solution to ensure the numerical solution is valid and accurately represents the motion and behaviour of the damped oscillator. The report also contains exploration techniques such as Fourier Analysis to determine aspects regarding the central frequency and width of the time-varying signal.</w:t>
+            </w:r>
+          </w:p>
+        </w:tc>
+      </w:tr>
+    </w:tbl>
     <w:p>
       <w:pPr>
         <w:autoSpaceDE w:val="0"/>
@@ -1008,7 +1147,7 @@
           <w:szCs w:val="20"/>
           <w:lang w:val="en-GB"/>
         </w:rPr>
-        <w:t xml:space="preserve">given frequency and eventually reaches equilibrium. The </w:t>
+        <w:t xml:space="preserve">given </w:t>
       </w:r>
       <w:r>
         <w:rPr>
@@ -1018,7 +1157,7 @@
           <w:szCs w:val="20"/>
           <w:lang w:val="en-GB"/>
         </w:rPr>
-        <w:t>rate at which the</w:t>
+        <w:t>frequency and eventually reaches equilibrium. The rate at which the</w:t>
       </w:r>
       <w:r>
         <w:rPr>
@@ -2017,7 +2156,93 @@
           <w:szCs w:val="20"/>
           <w:lang w:val="en-GB"/>
         </w:rPr>
-        <w:t>to equilibrium. The following definition of the Q-Factor described how</w:t>
+        <w:t xml:space="preserve">to equilibrium. The following definition of the Q-Factor </w:t>
+      </w:r>
+      <w:sdt>
+        <w:sdtPr>
+          <w:rPr>
+            <w:rFonts w:ascii="Times New Roman" w:hAnsi="Times New Roman" w:cs="Times New Roman"/>
+            <w:color w:val="000000" w:themeColor="text1"/>
+            <w:sz w:val="20"/>
+            <w:szCs w:val="20"/>
+            <w:lang w:val="en-GB"/>
+          </w:rPr>
+          <w:id w:val="-1396959880"/>
+          <w:citation/>
+        </w:sdtPr>
+        <w:sdtContent>
+          <w:r>
+            <w:rPr>
+              <w:rFonts w:ascii="Times New Roman" w:hAnsi="Times New Roman" w:cs="Times New Roman"/>
+              <w:color w:val="000000" w:themeColor="text1"/>
+              <w:sz w:val="20"/>
+              <w:szCs w:val="20"/>
+              <w:lang w:val="en-GB"/>
+            </w:rPr>
+            <w:fldChar w:fldCharType="begin"/>
+          </w:r>
+          <w:r>
+            <w:rPr>
+              <w:rFonts w:ascii="Times New Roman" w:hAnsi="Times New Roman" w:cs="Times New Roman"/>
+              <w:color w:val="000000" w:themeColor="text1"/>
+              <w:sz w:val="20"/>
+              <w:szCs w:val="20"/>
+              <w:lang w:val="en-US"/>
+            </w:rPr>
+            <w:instrText xml:space="preserve"> CITATION Mat \l 1033 </w:instrText>
+          </w:r>
+          <w:r>
+            <w:rPr>
+              <w:rFonts w:ascii="Times New Roman" w:hAnsi="Times New Roman" w:cs="Times New Roman"/>
+              <w:color w:val="000000" w:themeColor="text1"/>
+              <w:sz w:val="20"/>
+              <w:szCs w:val="20"/>
+              <w:lang w:val="en-GB"/>
+            </w:rPr>
+            <w:fldChar w:fldCharType="separate"/>
+          </w:r>
+          <w:r>
+            <w:rPr>
+              <w:rFonts w:ascii="Times New Roman" w:hAnsi="Times New Roman" w:cs="Times New Roman"/>
+              <w:noProof/>
+              <w:color w:val="000000" w:themeColor="text1"/>
+              <w:sz w:val="20"/>
+              <w:szCs w:val="20"/>
+              <w:lang w:val="en-US"/>
+            </w:rPr>
+            <w:t>(Schwartz, n.d.)</w:t>
+          </w:r>
+          <w:r>
+            <w:rPr>
+              <w:rFonts w:ascii="Times New Roman" w:hAnsi="Times New Roman" w:cs="Times New Roman"/>
+              <w:color w:val="000000" w:themeColor="text1"/>
+              <w:sz w:val="20"/>
+              <w:szCs w:val="20"/>
+              <w:lang w:val="en-GB"/>
+            </w:rPr>
+            <w:fldChar w:fldCharType="end"/>
+          </w:r>
+        </w:sdtContent>
+      </w:sdt>
+      <w:r>
+        <w:rPr>
+          <w:rFonts w:ascii="Times New Roman" w:hAnsi="Times New Roman" w:cs="Times New Roman"/>
+          <w:color w:val="000000" w:themeColor="text1"/>
+          <w:sz w:val="20"/>
+          <w:szCs w:val="20"/>
+          <w:lang w:val="en-GB"/>
+        </w:rPr>
+        <w:t xml:space="preserve"> </w:t>
+      </w:r>
+      <w:r>
+        <w:rPr>
+          <w:rFonts w:ascii="Times New Roman" w:hAnsi="Times New Roman" w:cs="Times New Roman"/>
+          <w:color w:val="000000" w:themeColor="text1"/>
+          <w:sz w:val="20"/>
+          <w:szCs w:val="20"/>
+          <w:lang w:val="en-GB"/>
+        </w:rPr>
+        <w:t>described how</w:t>
       </w:r>
       <w:r>
         <w:rPr>
@@ -2331,7 +2556,6 @@
           <w:szCs w:val="20"/>
           <w:lang w:val="en-GB"/>
         </w:rPr>
-        <w:lastRenderedPageBreak/>
         <w:t>Problem Specification</w:t>
       </w:r>
     </w:p>
@@ -3031,7 +3255,7 @@
           <w:szCs w:val="20"/>
           <w:lang w:val="en-GB"/>
         </w:rPr>
-        <w:t xml:space="preserve">Since the inception of the technique to numerical solve problems, many numerical methods have gained popularity due to their ability to provide consistent and convergent solutions to a complex system. Numerical methods can also be classified in </w:t>
+        <w:t xml:space="preserve">Since the inception of the technique to numerical solve problems, many numerical methods have </w:t>
       </w:r>
       <w:r>
         <w:rPr>
@@ -3041,7 +3265,7 @@
           <w:szCs w:val="20"/>
           <w:lang w:val="en-GB"/>
         </w:rPr>
-        <w:t>various types, but in an effort to keep this report brief selects the Euler's method as our numerical method.</w:t>
+        <w:t>gained popularity due to their ability to provide consistent and convergent solutions to a complex system. Numerical methods can also be classified in various types, but in an effort to keep this report brief selects the Euler's method as our numerical method.</w:t>
       </w:r>
     </w:p>
     <w:p>
@@ -3506,6 +3730,7 @@
           <w:szCs w:val="20"/>
           <w:lang w:val="en-GB"/>
         </w:rPr>
+        <w:lastRenderedPageBreak/>
         <w:drawing>
           <wp:inline distT="0" distB="0" distL="0" distR="0" wp14:anchorId="75B5559C" wp14:editId="55FB289B">
             <wp:extent cx="2743200" cy="2057400"/>
@@ -3578,7 +3803,6 @@
           <w:szCs w:val="20"/>
           <w:lang w:val="en-GB"/>
         </w:rPr>
-        <w:lastRenderedPageBreak/>
         <w:t xml:space="preserve">The following graph </w:t>
       </w:r>
       <w:r>
@@ -4570,7 +4794,18 @@
           <w:szCs w:val="20"/>
           <w:lang w:val="en-GB"/>
         </w:rPr>
-        <w:t xml:space="preserve">rcise would be to investigate the behaviour of the Damped Oscillator in terms of its imaginary and real components. For example, a plot of position (imaginary) vs angle for an underdamped case would undoubtably provide another methodology to derive the frequency of </w:t>
+        <w:t xml:space="preserve">rcise would be to investigate the behaviour of the Damped Oscillator in terms of its imaginary and real components. For example, a plot of position (imaginary) vs angle for an underdamped case would undoubtably provide </w:t>
+      </w:r>
+      <w:r>
+        <w:rPr>
+          <w:rFonts w:ascii="Times New Roman" w:eastAsiaTheme="minorEastAsia" w:hAnsi="Times New Roman" w:cs="Times New Roman"/>
+          <w:color w:val="000000" w:themeColor="text1"/>
+          <w:sz w:val="20"/>
+          <w:szCs w:val="20"/>
+          <w:lang w:val="en-GB"/>
+        </w:rPr>
+        <w:lastRenderedPageBreak/>
+        <w:t xml:space="preserve">another methodology to derive the frequency of </w:t>
       </w:r>
       <w:r>
         <w:rPr>
@@ -4612,160 +4847,6 @@
         </w:rPr>
         <w:t>.</w:t>
       </w:r>
-    </w:p>
-    <w:p>
-      <w:pPr>
-        <w:rPr>
-          <w:rFonts w:ascii="Times New Roman" w:hAnsi="Times New Roman" w:cs="Times New Roman"/>
-          <w:color w:val="000000" w:themeColor="text1"/>
-          <w:sz w:val="20"/>
-          <w:szCs w:val="20"/>
-          <w:lang w:val="en-GB"/>
-        </w:rPr>
-      </w:pPr>
-    </w:p>
-    <w:p>
-      <w:pPr>
-        <w:rPr>
-          <w:rFonts w:ascii="Times New Roman" w:hAnsi="Times New Roman" w:cs="Times New Roman"/>
-          <w:b/>
-          <w:bCs/>
-          <w:color w:val="000000" w:themeColor="text1"/>
-          <w:sz w:val="20"/>
-          <w:szCs w:val="20"/>
-          <w:lang w:val="en-GB"/>
-        </w:rPr>
-      </w:pPr>
-    </w:p>
-    <w:p>
-      <w:pPr>
-        <w:rPr>
-          <w:rFonts w:ascii="Times New Roman" w:hAnsi="Times New Roman" w:cs="Times New Roman"/>
-          <w:b/>
-          <w:bCs/>
-          <w:color w:val="000000" w:themeColor="text1"/>
-          <w:sz w:val="20"/>
-          <w:szCs w:val="20"/>
-          <w:lang w:val="en-GB"/>
-        </w:rPr>
-      </w:pPr>
-    </w:p>
-    <w:p>
-      <w:pPr>
-        <w:rPr>
-          <w:rFonts w:ascii="Times New Roman" w:hAnsi="Times New Roman" w:cs="Times New Roman"/>
-          <w:b/>
-          <w:bCs/>
-          <w:color w:val="000000" w:themeColor="text1"/>
-          <w:sz w:val="20"/>
-          <w:szCs w:val="20"/>
-          <w:lang w:val="en-GB"/>
-        </w:rPr>
-      </w:pPr>
-    </w:p>
-    <w:p>
-      <w:pPr>
-        <w:rPr>
-          <w:rFonts w:ascii="Times New Roman" w:hAnsi="Times New Roman" w:cs="Times New Roman"/>
-          <w:b/>
-          <w:bCs/>
-          <w:color w:val="000000" w:themeColor="text1"/>
-          <w:sz w:val="20"/>
-          <w:szCs w:val="20"/>
-          <w:lang w:val="en-GB"/>
-        </w:rPr>
-      </w:pPr>
-    </w:p>
-    <w:p>
-      <w:pPr>
-        <w:rPr>
-          <w:rFonts w:ascii="Times New Roman" w:hAnsi="Times New Roman" w:cs="Times New Roman"/>
-          <w:b/>
-          <w:bCs/>
-          <w:color w:val="000000" w:themeColor="text1"/>
-          <w:sz w:val="20"/>
-          <w:szCs w:val="20"/>
-          <w:lang w:val="en-GB"/>
-        </w:rPr>
-      </w:pPr>
-    </w:p>
-    <w:p>
-      <w:pPr>
-        <w:rPr>
-          <w:rFonts w:ascii="Times New Roman" w:hAnsi="Times New Roman" w:cs="Times New Roman"/>
-          <w:b/>
-          <w:bCs/>
-          <w:color w:val="000000" w:themeColor="text1"/>
-          <w:sz w:val="20"/>
-          <w:szCs w:val="20"/>
-          <w:lang w:val="en-GB"/>
-        </w:rPr>
-      </w:pPr>
-    </w:p>
-    <w:p>
-      <w:pPr>
-        <w:rPr>
-          <w:rFonts w:ascii="Times New Roman" w:hAnsi="Times New Roman" w:cs="Times New Roman"/>
-          <w:b/>
-          <w:bCs/>
-          <w:color w:val="000000" w:themeColor="text1"/>
-          <w:sz w:val="20"/>
-          <w:szCs w:val="20"/>
-          <w:lang w:val="en-GB"/>
-        </w:rPr>
-      </w:pPr>
-    </w:p>
-    <w:p>
-      <w:pPr>
-        <w:rPr>
-          <w:rFonts w:ascii="Times New Roman" w:hAnsi="Times New Roman" w:cs="Times New Roman"/>
-          <w:b/>
-          <w:bCs/>
-          <w:color w:val="000000" w:themeColor="text1"/>
-          <w:sz w:val="20"/>
-          <w:szCs w:val="20"/>
-          <w:lang w:val="en-GB"/>
-        </w:rPr>
-      </w:pPr>
-    </w:p>
-    <w:p>
-      <w:pPr>
-        <w:rPr>
-          <w:rFonts w:ascii="Times New Roman" w:hAnsi="Times New Roman" w:cs="Times New Roman"/>
-          <w:b/>
-          <w:bCs/>
-          <w:color w:val="000000" w:themeColor="text1"/>
-          <w:sz w:val="20"/>
-          <w:szCs w:val="20"/>
-          <w:lang w:val="en-GB"/>
-        </w:rPr>
-      </w:pPr>
-    </w:p>
-    <w:p>
-      <w:pPr>
-        <w:rPr>
-          <w:rFonts w:ascii="Times New Roman" w:hAnsi="Times New Roman" w:cs="Times New Roman"/>
-          <w:b/>
-          <w:bCs/>
-          <w:color w:val="000000" w:themeColor="text1"/>
-          <w:sz w:val="20"/>
-          <w:szCs w:val="20"/>
-          <w:lang w:val="en-GB"/>
-        </w:rPr>
-      </w:pPr>
-    </w:p>
-    <w:p>
-      <w:pPr>
-        <w:rPr>
-          <w:rFonts w:ascii="Times New Roman" w:hAnsi="Times New Roman" w:cs="Times New Roman"/>
-          <w:b/>
-          <w:bCs/>
-          <w:color w:val="000000" w:themeColor="text1"/>
-          <w:sz w:val="20"/>
-          <w:szCs w:val="20"/>
-          <w:lang w:val="en-GB"/>
-        </w:rPr>
-      </w:pPr>
     </w:p>
     <w:p>
       <w:pPr>
@@ -4848,7 +4929,6 @@
           <w:szCs w:val="20"/>
           <w:lang w:val="en-GB"/>
         </w:rPr>
-        <w:lastRenderedPageBreak/>
         <w:t>Fourier Analysis</w:t>
       </w:r>
     </w:p>
@@ -4983,7 +5063,27 @@
           <w:szCs w:val="20"/>
           <w:lang w:val="en-GB"/>
         </w:rPr>
-        <w:t xml:space="preserve"> which produces a Fast Fourier Transformation matrix, which can be applied to a set of input domain to</w:t>
+        <w:t xml:space="preserve"> which produces a Fast Fourier</w:t>
+      </w:r>
+      <w:r>
+        <w:rPr>
+          <w:rFonts w:ascii="Times New Roman" w:hAnsi="Times New Roman" w:cs="Times New Roman"/>
+          <w:color w:val="000000" w:themeColor="text1"/>
+          <w:sz w:val="20"/>
+          <w:szCs w:val="20"/>
+          <w:lang w:val="en-GB"/>
+        </w:rPr>
+        <w:t xml:space="preserve">           </w:t>
+      </w:r>
+      <w:r>
+        <w:rPr>
+          <w:rFonts w:ascii="Times New Roman" w:hAnsi="Times New Roman" w:cs="Times New Roman"/>
+          <w:color w:val="000000" w:themeColor="text1"/>
+          <w:sz w:val="20"/>
+          <w:szCs w:val="20"/>
+          <w:lang w:val="en-GB"/>
+        </w:rPr>
+        <w:t>Transformation matrix, which can be applied to a set of input domain to</w:t>
       </w:r>
       <w:r>
         <w:rPr>
@@ -5003,7 +5103,27 @@
           <w:szCs w:val="20"/>
           <w:lang w:val="en-GB"/>
         </w:rPr>
-        <w:t>transform the domain into one of frequency and space. Fourier Analysis can be used on our system to identify key features such as the power, centre frequency and decay time of our damped oscillator.</w:t>
+        <w:t>transform the domain into one of</w:t>
+      </w:r>
+      <w:r>
+        <w:rPr>
+          <w:rFonts w:ascii="Times New Roman" w:hAnsi="Times New Roman" w:cs="Times New Roman"/>
+          <w:color w:val="000000" w:themeColor="text1"/>
+          <w:sz w:val="20"/>
+          <w:szCs w:val="20"/>
+          <w:lang w:val="en-GB"/>
+        </w:rPr>
+        <w:t xml:space="preserve"> </w:t>
+      </w:r>
+      <w:r>
+        <w:rPr>
+          <w:rFonts w:ascii="Times New Roman" w:hAnsi="Times New Roman" w:cs="Times New Roman"/>
+          <w:color w:val="000000" w:themeColor="text1"/>
+          <w:sz w:val="20"/>
+          <w:szCs w:val="20"/>
+          <w:lang w:val="en-GB"/>
+        </w:rPr>
+        <w:t>frequency and space. Fourier Analysis can be used on our system to identify key features such as the power, centre frequency and decay time of our damped oscillator.</w:t>
       </w:r>
     </w:p>
     <w:p>
@@ -5016,6 +5136,57 @@
           <w:lang w:val="en-GB"/>
         </w:rPr>
       </w:pPr>
+      <w:r>
+        <w:rPr>
+          <w:rFonts w:ascii="Times New Roman" w:hAnsi="Times New Roman" w:cs="Times New Roman"/>
+          <w:noProof/>
+          <w:color w:val="000000" w:themeColor="text1"/>
+          <w:sz w:val="20"/>
+          <w:szCs w:val="20"/>
+          <w:lang w:val="en-GB"/>
+        </w:rPr>
+        <w:drawing>
+          <wp:inline distT="0" distB="0" distL="0" distR="0" wp14:anchorId="7D73F865" wp14:editId="456D62EE">
+            <wp:extent cx="2743200" cy="1751330"/>
+            <wp:effectExtent l="0" t="0" r="0" b="1270"/>
+            <wp:docPr id="8" name="Picture 8" descr="A picture containing diagram&#10;&#10;Description automatically generated"/>
+            <wp:cNvGraphicFramePr>
+              <a:graphicFrameLocks xmlns:a="http://schemas.openxmlformats.org/drawingml/2006/main" noChangeAspect="1"/>
+            </wp:cNvGraphicFramePr>
+            <a:graphic xmlns:a="http://schemas.openxmlformats.org/drawingml/2006/main">
+              <a:graphicData uri="http://schemas.openxmlformats.org/drawingml/2006/picture">
+                <pic:pic xmlns:pic="http://schemas.openxmlformats.org/drawingml/2006/picture">
+                  <pic:nvPicPr>
+                    <pic:cNvPr id="8" name="Picture 8" descr="A picture containing diagram&#10;&#10;Description automatically generated"/>
+                    <pic:cNvPicPr/>
+                  </pic:nvPicPr>
+                  <pic:blipFill>
+                    <a:blip r:embed="rId9" cstate="print">
+                      <a:extLst>
+                        <a:ext uri="{28A0092B-C50C-407E-A947-70E740481C1C}">
+                          <a14:useLocalDpi xmlns:a14="http://schemas.microsoft.com/office/drawing/2010/main" val="0"/>
+                        </a:ext>
+                      </a:extLst>
+                    </a:blip>
+                    <a:stretch>
+                      <a:fillRect/>
+                    </a:stretch>
+                  </pic:blipFill>
+                  <pic:spPr>
+                    <a:xfrm>
+                      <a:off x="0" y="0"/>
+                      <a:ext cx="2743200" cy="1751330"/>
+                    </a:xfrm>
+                    <a:prstGeom prst="rect">
+                      <a:avLst/>
+                    </a:prstGeom>
+                  </pic:spPr>
+                </pic:pic>
+              </a:graphicData>
+            </a:graphic>
+          </wp:inline>
+        </w:drawing>
+      </w:r>
     </w:p>
     <w:p>
       <w:pPr>
@@ -5035,7 +5206,67 @@
           <w:szCs w:val="20"/>
           <w:lang w:val="en-GB"/>
         </w:rPr>
-        <w:t>Discuss FWHM and frequency (compare this with calculated oscillation</w:t>
+        <w:t xml:space="preserve">By analysing the figure above, we can see that the power of the signal oscillates from an initial peak and eventually reaches equilibrium after </w:t>
+      </w:r>
+      <m:oMath>
+        <m:sSub>
+          <m:sSubPr>
+            <m:ctrlPr>
+              <w:rPr>
+                <w:rFonts w:ascii="Cambria Math" w:hAnsi="Cambria Math" w:cs="Times New Roman"/>
+                <w:i/>
+                <w:color w:val="000000" w:themeColor="text1"/>
+                <w:sz w:val="20"/>
+                <w:szCs w:val="20"/>
+                <w:lang w:val="en-GB"/>
+              </w:rPr>
+            </m:ctrlPr>
+          </m:sSubPr>
+          <m:e>
+            <m:r>
+              <w:rPr>
+                <w:rFonts w:ascii="Cambria Math" w:hAnsi="Cambria Math" w:cs="Times New Roman"/>
+                <w:color w:val="000000" w:themeColor="text1"/>
+                <w:sz w:val="20"/>
+                <w:szCs w:val="20"/>
+                <w:lang w:val="en-GB"/>
+              </w:rPr>
+              <m:t>t</m:t>
+            </m:r>
+          </m:e>
+          <m:sub>
+            <m:r>
+              <w:rPr>
+                <w:rFonts w:ascii="Cambria Math" w:hAnsi="Cambria Math" w:cs="Times New Roman"/>
+                <w:color w:val="000000" w:themeColor="text1"/>
+                <w:sz w:val="20"/>
+                <w:szCs w:val="20"/>
+                <w:lang w:val="en-GB"/>
+              </w:rPr>
+              <m:t>0</m:t>
+            </m:r>
+          </m:sub>
+        </m:sSub>
+        <m:r>
+          <w:rPr>
+            <w:rFonts w:ascii="Cambria Math" w:hAnsi="Cambria Math" w:cs="Times New Roman"/>
+            <w:color w:val="000000" w:themeColor="text1"/>
+            <w:sz w:val="20"/>
+            <w:szCs w:val="20"/>
+            <w:lang w:val="en-GB"/>
+          </w:rPr>
+          <m:t xml:space="preserve">+ </m:t>
+        </m:r>
+      </m:oMath>
+      <w:r>
+        <w:rPr>
+          <w:rFonts w:ascii="Times New Roman" w:hAnsi="Times New Roman" w:cs="Times New Roman"/>
+          <w:color w:val="000000" w:themeColor="text1"/>
+          <w:sz w:val="20"/>
+          <w:szCs w:val="20"/>
+          <w:lang w:val="en-GB"/>
+        </w:rPr>
+        <w:t>15 seconds. Further, we can conclude that the resonant or central frequency of the signal is approximately 49.75 Hz.</w:t>
       </w:r>
       <w:r>
         <w:rPr>
@@ -5045,28 +5276,63 @@
           <w:szCs w:val="20"/>
           <w:lang w:val="en-GB"/>
         </w:rPr>
-        <w:t xml:space="preserve"> </w:t>
+        <w:t xml:space="preserve"> This value corresponds to the resonant frequency as determined by the analytical solution for this particular case.</w:t>
       </w:r>
-      <w:r>
-        <w:rPr>
-          <w:rFonts w:ascii="Times New Roman" w:hAnsi="Times New Roman" w:cs="Times New Roman"/>
-          <w:color w:val="000000" w:themeColor="text1"/>
-          <w:sz w:val="20"/>
-          <w:szCs w:val="20"/>
-          <w:lang w:val="en-GB"/>
-        </w:rPr>
-        <w:t>frequency from above)</w:t>
-      </w:r>
-      <w:r>
-        <w:rPr>
-          <w:rFonts w:ascii="Times New Roman" w:hAnsi="Times New Roman" w:cs="Times New Roman"/>
-          <w:color w:val="000000" w:themeColor="text1"/>
-          <w:sz w:val="20"/>
-          <w:szCs w:val="20"/>
-          <w:lang w:val="en-GB"/>
-        </w:rPr>
-        <w:t>.</w:t>
-      </w:r>
+    </w:p>
+    <w:p>
+      <w:pPr>
+        <w:rPr>
+          <w:rFonts w:ascii="Times New Roman" w:hAnsi="Times New Roman" w:cs="Times New Roman"/>
+          <w:color w:val="000000" w:themeColor="text1"/>
+          <w:sz w:val="20"/>
+          <w:szCs w:val="20"/>
+          <w:lang w:val="en-GB"/>
+        </w:rPr>
+      </w:pPr>
+    </w:p>
+    <w:p>
+      <w:pPr>
+        <w:rPr>
+          <w:rFonts w:ascii="Times New Roman" w:hAnsi="Times New Roman" w:cs="Times New Roman"/>
+          <w:color w:val="000000" w:themeColor="text1"/>
+          <w:sz w:val="20"/>
+          <w:szCs w:val="20"/>
+          <w:lang w:val="en-GB"/>
+        </w:rPr>
+      </w:pPr>
+    </w:p>
+    <w:p>
+      <w:pPr>
+        <w:rPr>
+          <w:rFonts w:ascii="Times New Roman" w:hAnsi="Times New Roman" w:cs="Times New Roman"/>
+          <w:color w:val="000000" w:themeColor="text1"/>
+          <w:sz w:val="20"/>
+          <w:szCs w:val="20"/>
+          <w:lang w:val="en-GB"/>
+        </w:rPr>
+      </w:pPr>
+    </w:p>
+    <w:p>
+      <w:pPr>
+        <w:rPr>
+          <w:rFonts w:ascii="Times New Roman" w:hAnsi="Times New Roman" w:cs="Times New Roman"/>
+          <w:color w:val="000000" w:themeColor="text1"/>
+          <w:sz w:val="20"/>
+          <w:szCs w:val="20"/>
+          <w:lang w:val="en-GB"/>
+        </w:rPr>
+      </w:pPr>
+    </w:p>
+    <w:p>
+      <w:pPr>
+        <w:rPr>
+          <w:rFonts w:ascii="Times New Roman" w:hAnsi="Times New Roman" w:cs="Times New Roman"/>
+          <w:color w:val="000000" w:themeColor="text1"/>
+          <w:sz w:val="20"/>
+          <w:szCs w:val="20"/>
+          <w:lang w:val="en-GB"/>
+        </w:rPr>
+      </w:pPr>
     </w:p>
     <w:p>
       <w:pPr>
@@ -5085,38 +5351,6 @@
           <w:noEndnote/>
         </w:sectPr>
       </w:pPr>
-    </w:p>
-    <w:p>
-      <w:pPr>
-        <w:rPr>
-          <w:rFonts w:ascii="Times New Roman" w:hAnsi="Times New Roman" w:cs="Times New Roman"/>
-          <w:color w:val="000000" w:themeColor="text1"/>
-          <w:sz w:val="20"/>
-          <w:szCs w:val="20"/>
-          <w:lang w:val="en-GB"/>
-        </w:rPr>
-      </w:pPr>
-    </w:p>
-    <w:p>
-      <w:pPr>
-        <w:rPr>
-          <w:rFonts w:ascii="Times New Roman" w:hAnsi="Times New Roman" w:cs="Times New Roman"/>
-          <w:color w:val="000000" w:themeColor="text1"/>
-          <w:sz w:val="20"/>
-          <w:szCs w:val="20"/>
-          <w:lang w:val="en-GB"/>
-        </w:rPr>
-      </w:pPr>
-      <w:r>
-        <w:rPr>
-          <w:rFonts w:ascii="Times New Roman" w:hAnsi="Times New Roman" w:cs="Times New Roman"/>
-          <w:color w:val="000000" w:themeColor="text1"/>
-          <w:sz w:val="20"/>
-          <w:szCs w:val="20"/>
-          <w:lang w:val="en-GB"/>
-        </w:rPr>
-        <w:t>INSERT GRAPH HERE</w:t>
-      </w:r>
     </w:p>
     <w:p>
       <w:pPr>
@@ -17162,7 +17396,7 @@
               </w:rPr>
               <w:t xml:space="preserve">    % Reference: </w:t>
             </w:r>
-            <w:hyperlink r:id="rId9" w:history="1">
+            <w:hyperlink r:id="rId10" w:history="1">
               <w:r>
                 <w:rPr>
                   <w:rStyle w:val="Hyperlink"/>
@@ -20001,7 +20235,7 @@
               </w:rPr>
               <w:t xml:space="preserve">    % Reference: </w:t>
             </w:r>
-            <w:hyperlink r:id="rId10" w:history="1">
+            <w:hyperlink r:id="rId11" w:history="1">
               <w:r>
                 <w:rPr>
                   <w:rStyle w:val="Hyperlink"/>
@@ -20429,36 +20663,6 @@
               <w:lang w:val="en-AU" w:bidi="ar-SA"/>
             </w:rPr>
           </w:pPr>
-        </w:p>
-        <w:p>
-          <w:pPr>
-            <w:rPr>
-              <w:rFonts w:ascii="Times New Roman" w:hAnsi="Times New Roman" w:cs="Times New Roman"/>
-              <w:sz w:val="20"/>
-              <w:szCs w:val="20"/>
-            </w:rPr>
-          </w:pPr>
-          <w:r>
-            <w:rPr>
-              <w:rFonts w:ascii="Times New Roman" w:hAnsi="Times New Roman" w:cs="Times New Roman"/>
-              <w:b/>
-              <w:bCs/>
-              <w:sz w:val="20"/>
-              <w:szCs w:val="20"/>
-            </w:rPr>
-            <w:br w:type="page"/>
-          </w:r>
-        </w:p>
-        <w:p>
-          <w:pPr>
-            <w:pStyle w:val="Heading1"/>
-            <w:rPr>
-              <w:rFonts w:ascii="Times New Roman" w:hAnsi="Times New Roman" w:cs="Times New Roman"/>
-              <w:color w:val="000000" w:themeColor="text1"/>
-              <w:sz w:val="20"/>
-              <w:szCs w:val="20"/>
-            </w:rPr>
-          </w:pPr>
           <w:r>
             <w:rPr>
               <w:rFonts w:ascii="Times New Roman" w:hAnsi="Times New Roman" w:cs="Times New Roman"/>
@@ -20466,7 +20670,6 @@
               <w:sz w:val="20"/>
               <w:szCs w:val="20"/>
             </w:rPr>
-            <w:lastRenderedPageBreak/>
             <w:t>References</w:t>
           </w:r>
         </w:p>
@@ -20665,19 +20868,6 @@
         </w:p>
       </w:sdtContent>
     </w:sdt>
-    <w:p>
-      <w:pPr>
-        <w:rPr>
-          <w:rFonts w:ascii="Times New Roman" w:hAnsi="Times New Roman" w:cs="Times New Roman"/>
-          <w:b/>
-          <w:bCs/>
-          <w:color w:val="000000" w:themeColor="text1"/>
-          <w:sz w:val="20"/>
-          <w:szCs w:val="20"/>
-          <w:lang w:val="en-GB"/>
-        </w:rPr>
-      </w:pPr>
-    </w:p>
     <w:sectPr>
       <w:type w:val="continuous"/>
       <w:pgSz w:w="12240" w:h="15840"/>
@@ -21524,7 +21714,7 @@
     <b:Title>Euler Method</b:Title>
     <b:InternetSiteTitle>Wikipedia</b:InternetSiteTitle>
     <b:URL>https://en.wikipedia.org/wiki/Euler_method</b:URL>
-    <b:RefOrder>3</b:RefOrder>
+    <b:RefOrder>4</b:RefOrder>
   </b:Source>
   <b:Source>
     <b:Tag>Cha87</b:Tag>
@@ -21544,7 +21734,7 @@
     <b:InternetSiteTitle>Yale Department of Astronomy</b:InternetSiteTitle>
     <b:URL>http://www.astro.yale.edu/coppi/astro520/solving_differential_equation.pdf</b:URL>
     <b:Year>1987</b:Year>
-    <b:RefOrder>6</b:RefOrder>
+    <b:RefOrder>7</b:RefOrder>
   </b:Source>
   <b:Source>
     <b:Tag>Jau</b:Tag>
@@ -21567,7 +21757,7 @@
         </b:NameList>
       </b:Author>
     </b:Author>
-    <b:RefOrder>4</b:RefOrder>
+    <b:RefOrder>5</b:RefOrder>
   </b:Source>
   <b:Source>
     <b:Tag>Mic14</b:Tag>
@@ -21588,7 +21778,7 @@
     <b:URL>https://nrich.maths.org/11054</b:URL>
     <b:Year>2014</b:Year>
     <b:Month>September</b:Month>
-    <b:RefOrder>5</b:RefOrder>
+    <b:RefOrder>6</b:RefOrder>
   </b:Source>
   <b:Source>
     <b:Tag>JAM09</b:Tag>
@@ -21609,7 +21799,7 @@
     <b:InternetSiteTitle>Iteration and Convergence</b:InternetSiteTitle>
     <b:URL>https://sutherland.che.utah.edu/wiki/index.php/Iteration_and_Convergence</b:URL>
     <b:Year>2009</b:Year>
-    <b:RefOrder>7</b:RefOrder>
+    <b:RefOrder>8</b:RefOrder>
   </b:Source>
   <b:Source>
     <b:Tag>Dam20</b:Tag>
@@ -21623,11 +21813,30 @@
     <b:Day>6</b:Day>
     <b:RefOrder>2</b:RefOrder>
   </b:Source>
+  <b:Source>
+    <b:Tag>Mat</b:Tag>
+    <b:SourceType>InternetSite</b:SourceType>
+    <b:Guid>{BF44FF4E-FDEB-E34C-91A8-5A569A354BE7}</b:Guid>
+    <b:Author>
+      <b:Author>
+        <b:NameList>
+          <b:Person>
+            <b:Last>Schwartz</b:Last>
+            <b:First>Matthew</b:First>
+          </b:Person>
+        </b:NameList>
+      </b:Author>
+    </b:Author>
+    <b:Title>Simple Harmonic Oscillators</b:Title>
+    <b:InternetSiteTitle>Harvard Scholar</b:InternetSiteTitle>
+    <b:URL>https://scholar.harvard.edu/files/schwartz/files/lecture1-oscillators-and-linearity.pdf</b:URL>
+    <b:RefOrder>3</b:RefOrder>
+  </b:Source>
 </b:Sources>
 </file>
 
 <file path=customXml/itemProps1.xml><?xml version="1.0" encoding="utf-8"?>
-<ds:datastoreItem xmlns:ds="http://schemas.openxmlformats.org/officeDocument/2006/customXml" ds:itemID="{75630970-1246-DF49-91FC-891E3B8AFF7A}">
+<ds:datastoreItem xmlns:ds="http://schemas.openxmlformats.org/officeDocument/2006/customXml" ds:itemID="{1DA4DFA1-2F3A-654F-9442-F832BAB3B48D}">
   <ds:schemaRefs>
     <ds:schemaRef ds:uri="http://schemas.openxmlformats.org/officeDocument/2006/bibliography"/>
   </ds:schemaRefs>

</xml_diff>